<commit_message>
Complete week 12 report
</commit_message>
<xml_diff>
--- a/weekly_reports/week_12.docx
+++ b/weekly_reports/week_12.docx
@@ -289,28 +289,75 @@
               </w:rPr>
               <w:t>help</w:t>
             </w:r>
-            <w:r>
+          </w:p>
+          <w:p>
+            <w:pPr>
+              <w:shd w:val="clear" w:color="auto" w:fill="24292E"/>
+              <w:spacing w:line="285" w:lineRule="atLeast"/>
               <w:rPr>
                 <w:rFonts w:ascii="Consolas" w:hAnsi="Consolas"/>
                 <w:color w:val="E1E4E8"/>
                 <w:sz w:val="16"/>
                 <w:szCs w:val="16"/>
               </w:rPr>
-              <w:t>,</w:t>
-            </w:r>
-          </w:p>
-          <w:p>
-            <w:pPr>
-              <w:shd w:val="clear" w:color="auto" w:fill="24292E"/>
-              <w:spacing w:line="285" w:lineRule="atLeast"/>
+            </w:pPr>
+            <w:r>
+              <w:rPr>
+                <w:rFonts w:ascii="Consolas" w:hAnsi="Consolas"/>
+                <w:color w:val="79B8FF"/>
+                <w:sz w:val="16"/>
+                <w:szCs w:val="16"/>
+              </w:rPr>
+              <w:t>set_voltage</w:t>
+            </w:r>
+            <w:r>
               <w:rPr>
                 <w:rFonts w:ascii="Consolas" w:hAnsi="Consolas"/>
                 <w:color w:val="E1E4E8"/>
                 <w:sz w:val="16"/>
                 <w:szCs w:val="16"/>
               </w:rPr>
+              <w:t xml:space="preserve"> </w:t>
+            </w:r>
+            <w:r>
+              <w:rPr>
+                <w:rFonts w:ascii="Consolas" w:hAnsi="Consolas"/>
+                <w:color w:val="FC4242"/>
+                <w:sz w:val="16"/>
+                <w:szCs w:val="16"/>
+              </w:rPr>
+              <w:t>number</w:t>
+            </w:r>
+            <w:r>
+              <w:rPr>
+                <w:rFonts w:ascii="Consolas" w:hAnsi="Consolas"/>
+                <w:color w:val="E1E4E8"/>
+                <w:sz w:val="16"/>
+                <w:szCs w:val="16"/>
+              </w:rPr>
+              <w:t xml:space="preserve"> </w:t>
+            </w:r>
+            <w:r>
+              <w:rPr>
+                <w:rFonts w:ascii="Consolas" w:hAnsi="Consolas"/>
+                <w:color w:val="6A737D"/>
+                <w:sz w:val="16"/>
+                <w:szCs w:val="16"/>
+              </w:rPr>
+              <w:t>//set dac voltage,</w:t>
+            </w:r>
+          </w:p>
+          <w:p>
+            <w:pPr>
+              <w:shd w:val="clear" w:color="auto" w:fill="24292E"/>
+              <w:spacing w:line="285" w:lineRule="atLeast"/>
+              <w:rPr>
+                <w:rFonts w:ascii="Consolas" w:hAnsi="Consolas"/>
+                <w:color w:val="E1E4E8"/>
+                <w:sz w:val="16"/>
+                <w:szCs w:val="16"/>
+              </w:rPr>
             </w:pPr>
-            <w:proofErr w:type="spellStart"/>
             <w:r>
               <w:rPr>
                 <w:rFonts w:ascii="Consolas" w:hAnsi="Consolas"/>
@@ -318,16 +365,36 @@
                 <w:sz w:val="16"/>
                 <w:szCs w:val="16"/>
               </w:rPr>
-              <w:t>set_voltage</w:t>
-            </w:r>
-            <w:proofErr w:type="spellEnd"/>
-            <w:r>
+              <w:t>get_data</w:t>
+            </w:r>
+          </w:p>
+          <w:p>
+            <w:pPr>
+              <w:shd w:val="clear" w:color="auto" w:fill="24292E"/>
+              <w:spacing w:line="285" w:lineRule="atLeast"/>
               <w:rPr>
                 <w:rFonts w:ascii="Consolas" w:hAnsi="Consolas"/>
                 <w:color w:val="E1E4E8"/>
                 <w:sz w:val="16"/>
                 <w:szCs w:val="16"/>
               </w:rPr>
+            </w:pPr>
+            <w:r>
+              <w:rPr>
+                <w:rFonts w:ascii="Consolas" w:hAnsi="Consolas"/>
+                <w:color w:val="79B8FF"/>
+                <w:sz w:val="16"/>
+                <w:szCs w:val="16"/>
+              </w:rPr>
+              <w:t>sdi12_send</w:t>
+            </w:r>
+            <w:r>
+              <w:rPr>
+                <w:rFonts w:ascii="Consolas" w:hAnsi="Consolas"/>
+                <w:color w:val="E1E4E8"/>
+                <w:sz w:val="16"/>
+                <w:szCs w:val="16"/>
+              </w:rPr>
               <w:t xml:space="preserve"> </w:t>
             </w:r>
             <w:r>
@@ -337,59 +404,20 @@
                 <w:sz w:val="16"/>
                 <w:szCs w:val="16"/>
               </w:rPr>
-              <w:t>number</w:t>
-            </w:r>
-            <w:r>
+              <w:t>command</w:t>
+            </w:r>
+          </w:p>
+          <w:p>
+            <w:pPr>
+              <w:shd w:val="clear" w:color="auto" w:fill="24292E"/>
+              <w:spacing w:line="285" w:lineRule="atLeast"/>
               <w:rPr>
                 <w:rFonts w:ascii="Consolas" w:hAnsi="Consolas"/>
                 <w:color w:val="E1E4E8"/>
                 <w:sz w:val="16"/>
                 <w:szCs w:val="16"/>
               </w:rPr>
-              <w:t xml:space="preserve"> </w:t>
-            </w:r>
-            <w:r>
-              <w:rPr>
-                <w:rFonts w:ascii="Consolas" w:hAnsi="Consolas"/>
-                <w:color w:val="6A737D"/>
-                <w:sz w:val="16"/>
-                <w:szCs w:val="16"/>
-              </w:rPr>
-              <w:t xml:space="preserve">//set </w:t>
-            </w:r>
-            <w:proofErr w:type="spellStart"/>
-            <w:r>
-              <w:rPr>
-                <w:rFonts w:ascii="Consolas" w:hAnsi="Consolas"/>
-                <w:color w:val="6A737D"/>
-                <w:sz w:val="16"/>
-                <w:szCs w:val="16"/>
-              </w:rPr>
-              <w:t>dac</w:t>
-            </w:r>
-            <w:proofErr w:type="spellEnd"/>
-            <w:r>
-              <w:rPr>
-                <w:rFonts w:ascii="Consolas" w:hAnsi="Consolas"/>
-                <w:color w:val="6A737D"/>
-                <w:sz w:val="16"/>
-                <w:szCs w:val="16"/>
-              </w:rPr>
-              <w:t xml:space="preserve"> voltage,</w:t>
-            </w:r>
-          </w:p>
-          <w:p>
-            <w:pPr>
-              <w:shd w:val="clear" w:color="auto" w:fill="24292E"/>
-              <w:spacing w:line="285" w:lineRule="atLeast"/>
-              <w:rPr>
-                <w:rFonts w:ascii="Consolas" w:hAnsi="Consolas"/>
-                <w:color w:val="E1E4E8"/>
-                <w:sz w:val="16"/>
-                <w:szCs w:val="16"/>
-              </w:rPr>
             </w:pPr>
-            <w:proofErr w:type="spellStart"/>
             <w:r>
               <w:rPr>
                 <w:rFonts w:ascii="Consolas" w:hAnsi="Consolas"/>
@@ -397,39 +425,16 @@
                 <w:sz w:val="16"/>
                 <w:szCs w:val="16"/>
               </w:rPr>
-              <w:t>get_data</w:t>
-            </w:r>
-            <w:proofErr w:type="spellEnd"/>
-            <w:r>
-              <w:rPr>
-                <w:rFonts w:ascii="Consolas" w:hAnsi="Consolas"/>
-                <w:color w:val="E1E4E8"/>
-                <w:sz w:val="16"/>
-                <w:szCs w:val="16"/>
-              </w:rPr>
-              <w:t>,</w:t>
+              <w:t>shutdown</w:t>
             </w:r>
           </w:p>
           <w:p>
             <w:pPr>
-              <w:shd w:val="clear" w:color="auto" w:fill="24292E"/>
-              <w:spacing w:line="285" w:lineRule="atLeast"/>
-              <w:rPr>
-                <w:rFonts w:ascii="Consolas" w:hAnsi="Consolas"/>
-                <w:color w:val="E1E4E8"/>
-                <w:sz w:val="16"/>
-                <w:szCs w:val="16"/>
+              <w:rPr>
+                <w:sz w:val="22"/>
+                <w:szCs w:val="22"/>
               </w:rPr>
             </w:pPr>
-            <w:r>
-              <w:rPr>
-                <w:rFonts w:ascii="Consolas" w:hAnsi="Consolas"/>
-                <w:color w:val="79B8FF"/>
-                <w:sz w:val="16"/>
-                <w:szCs w:val="16"/>
-              </w:rPr>
-              <w:t>shutdown</w:t>
-            </w:r>
           </w:p>
           <w:p>
             <w:pPr>
@@ -438,7 +443,77 @@
                 <w:szCs w:val="22"/>
               </w:rPr>
             </w:pPr>
-          </w:p>
+            <w:r>
+              <w:rPr>
+                <w:sz w:val="22"/>
+                <w:szCs w:val="22"/>
+              </w:rPr>
+              <w:t xml:space="preserve">All </w:t>
+            </w:r>
+            <w:r>
+              <w:rPr>
+                <w:sz w:val="22"/>
+                <w:szCs w:val="22"/>
+              </w:rPr>
+              <w:t>whilst in the background sample and save data to the SD card via</w:t>
+            </w:r>
+            <w:r>
+              <w:rPr>
+                <w:sz w:val="22"/>
+                <w:szCs w:val="22"/>
+              </w:rPr>
+              <w:t xml:space="preserve"> SPI</w:t>
+            </w:r>
+            <w:r>
+              <w:rPr>
+                <w:sz w:val="22"/>
+                <w:szCs w:val="22"/>
+              </w:rPr>
+              <w:t>.</w:t>
+            </w:r>
+            <w:r>
+              <w:rPr>
+                <w:sz w:val="22"/>
+                <w:szCs w:val="22"/>
+              </w:rPr>
+              <w:br/>
+            </w:r>
+            <w:r>
+              <w:rPr>
+                <w:sz w:val="22"/>
+                <w:szCs w:val="22"/>
+              </w:rPr>
+              <w:br/>
+              <w:t xml:space="preserve">Begun the implementation of SDI-12 sensor data input but did not complete this yet. The main issue will be having the interrupts not “collide” with each other since the low baud rate increases the probability that other things will interrupt the middle of a communication session with one of the </w:t>
+            </w:r>
+            <w:r>
+              <w:rPr>
+                <w:sz w:val="22"/>
+                <w:szCs w:val="22"/>
+              </w:rPr>
+              <w:t>SDI-</w:t>
+            </w:r>
+            <w:r>
+              <w:rPr>
+                <w:sz w:val="22"/>
+                <w:szCs w:val="22"/>
+              </w:rPr>
+              <w:t>12 sensors.</w:t>
+            </w:r>
+            <w:r>
+              <w:rPr>
+                <w:sz w:val="22"/>
+                <w:szCs w:val="22"/>
+              </w:rPr>
+              <w:br/>
+              <w:t>No hardware issues identified. Simple commands (0I!) sent and received a response from.</w:t>
+            </w:r>
+          </w:p>
+        </w:tc>
+        <w:tc>
+          <w:tcPr>
+            <w:tcW w:w="1134" w:type="dxa"/>
+          </w:tcPr>
           <w:p>
             <w:pPr>
               <w:rPr>
@@ -451,27 +526,13 @@
                 <w:sz w:val="22"/>
                 <w:szCs w:val="22"/>
               </w:rPr>
-              <w:t xml:space="preserve">All </w:t>
-            </w:r>
-            <w:r>
-              <w:rPr>
-                <w:sz w:val="22"/>
-                <w:szCs w:val="22"/>
-              </w:rPr>
-              <w:t>whilst in the background sample and save data to the SD card via</w:t>
-            </w:r>
-            <w:r>
-              <w:rPr>
-                <w:sz w:val="22"/>
-                <w:szCs w:val="22"/>
-              </w:rPr>
-              <w:t xml:space="preserve"> SPI</w:t>
-            </w:r>
-          </w:p>
-        </w:tc>
-        <w:tc>
-          <w:tcPr>
-            <w:tcW w:w="1134" w:type="dxa"/>
+              <w:t>Thomas</w:t>
+            </w:r>
+          </w:p>
+        </w:tc>
+        <w:tc>
+          <w:tcPr>
+            <w:tcW w:w="2835" w:type="dxa"/>
           </w:tcPr>
           <w:p>
             <w:pPr>
@@ -480,19 +541,20 @@
                 <w:szCs w:val="22"/>
               </w:rPr>
             </w:pPr>
-          </w:p>
-        </w:tc>
-        <w:tc>
-          <w:tcPr>
-            <w:tcW w:w="2835" w:type="dxa"/>
-          </w:tcPr>
-          <w:p>
-            <w:pPr>
-              <w:rPr>
-                <w:sz w:val="22"/>
-                <w:szCs w:val="22"/>
-              </w:rPr>
-            </w:pPr>
+            <w:r>
+              <w:rPr>
+                <w:sz w:val="22"/>
+                <w:szCs w:val="22"/>
+              </w:rPr>
+              <w:t>Saw quick demo of using the terminal program and can confirm that it functions correctly.</w:t>
+            </w:r>
+            <w:r>
+              <w:rPr>
+                <w:sz w:val="22"/>
+                <w:szCs w:val="22"/>
+              </w:rPr>
+              <w:t xml:space="preserve"> I like the help feature and find it very useful.</w:t>
+            </w:r>
           </w:p>
         </w:tc>
       </w:tr>
@@ -556,6 +618,27 @@
                 <w:szCs w:val="22"/>
               </w:rPr>
             </w:pPr>
+            <w:r>
+              <w:rPr>
+                <w:sz w:val="22"/>
+                <w:szCs w:val="22"/>
+              </w:rPr>
+              <w:t>The DAC driver was rewritten and finalised. The “</w:t>
+            </w:r>
+            <w:r>
+              <w:rPr>
+                <w:sz w:val="22"/>
+                <w:szCs w:val="22"/>
+              </w:rPr>
+              <w:t>Write to all memory</w:t>
+            </w:r>
+            <w:r>
+              <w:rPr>
+                <w:sz w:val="22"/>
+                <w:szCs w:val="22"/>
+              </w:rPr>
+              <w:t>” command is used to update everything at once. Several functions were made to configure the settings of the DAC (gain, Vref, power down modes). Enum and documentation were used to allow easier configuration when using the driver.</w:t>
+            </w:r>
           </w:p>
           <w:p>
             <w:pPr>
@@ -592,14 +675,6 @@
               </w:rPr>
               <w:t>Hunter</w:t>
             </w:r>
-            <w:r>
-              <w:rPr>
-                <w:sz w:val="22"/>
-                <w:szCs w:val="22"/>
-              </w:rPr>
-              <w:br/>
-              <w:t>Quentin</w:t>
-            </w:r>
           </w:p>
         </w:tc>
         <w:tc>
@@ -618,7 +693,49 @@
                 <w:sz w:val="22"/>
                 <w:szCs w:val="22"/>
               </w:rPr>
-              <w:t>The driver works and the output voltage, when measured using a multi</w:t>
+              <w:t xml:space="preserve">The driver works and the </w:t>
+            </w:r>
+            <w:r>
+              <w:rPr>
+                <w:sz w:val="22"/>
+                <w:szCs w:val="22"/>
+              </w:rPr>
+              <w:t xml:space="preserve">DAC </w:t>
+            </w:r>
+            <w:r>
+              <w:rPr>
+                <w:sz w:val="22"/>
+                <w:szCs w:val="22"/>
+              </w:rPr>
+              <w:t>output</w:t>
+            </w:r>
+            <w:r>
+              <w:rPr>
+                <w:sz w:val="22"/>
+                <w:szCs w:val="22"/>
+              </w:rPr>
+              <w:t>s the correct</w:t>
+            </w:r>
+            <w:r>
+              <w:rPr>
+                <w:sz w:val="22"/>
+                <w:szCs w:val="22"/>
+              </w:rPr>
+              <w:t xml:space="preserve"> voltage</w:t>
+            </w:r>
+            <w:r>
+              <w:rPr>
+                <w:sz w:val="22"/>
+                <w:szCs w:val="22"/>
+              </w:rPr>
+              <w:t xml:space="preserve"> (</w:t>
+            </w:r>
+            <w:r>
+              <w:rPr>
+                <w:sz w:val="22"/>
+                <w:szCs w:val="22"/>
+              </w:rPr>
+              <w:t>when measured using a multi</w:t>
             </w:r>
             <w:r>
               <w:rPr>
@@ -632,7 +749,49 @@
                 <w:sz w:val="22"/>
                 <w:szCs w:val="22"/>
               </w:rPr>
-              <w:t xml:space="preserve">meter is correct to the nearest ~0.05V. This has </w:t>
+              <w:t>meter</w:t>
+            </w:r>
+            <w:r>
+              <w:rPr>
+                <w:sz w:val="22"/>
+                <w:szCs w:val="22"/>
+              </w:rPr>
+              <w:t>, it</w:t>
+            </w:r>
+            <w:r>
+              <w:rPr>
+                <w:sz w:val="22"/>
+                <w:szCs w:val="22"/>
+              </w:rPr>
+              <w:t xml:space="preserve"> is correct to the nearest ~0.0</w:t>
+            </w:r>
+            <w:r>
+              <w:rPr>
+                <w:sz w:val="22"/>
+                <w:szCs w:val="22"/>
+              </w:rPr>
+              <w:t>2</w:t>
+            </w:r>
+            <w:r>
+              <w:rPr>
+                <w:sz w:val="22"/>
+                <w:szCs w:val="22"/>
+              </w:rPr>
+              <w:t>V</w:t>
+            </w:r>
+            <w:r>
+              <w:rPr>
+                <w:sz w:val="22"/>
+                <w:szCs w:val="22"/>
+              </w:rPr>
+              <w:t>)</w:t>
+            </w:r>
+            <w:r>
+              <w:rPr>
+                <w:sz w:val="22"/>
+                <w:szCs w:val="22"/>
+              </w:rPr>
+              <w:t xml:space="preserve">. This has </w:t>
             </w:r>
             <w:r>
               <w:rPr>
@@ -657,6 +816,13 @@
                 <w:szCs w:val="22"/>
               </w:rPr>
               <w:t xml:space="preserve"> application</w:t>
+            </w:r>
+            <w:r>
+              <w:rPr>
+                <w:sz w:val="22"/>
+                <w:szCs w:val="22"/>
+              </w:rPr>
+              <w:t>.</w:t>
             </w:r>
           </w:p>
         </w:tc>
@@ -713,7 +879,7 @@
                 <w:szCs w:val="22"/>
               </w:rPr>
               <w:br/>
-              <w:t xml:space="preserve">Hunter </w:t>
+              <w:t>Hunter</w:t>
             </w:r>
           </w:p>
           <w:p>
@@ -748,7 +914,7 @@
                 <w:sz w:val="22"/>
                 <w:szCs w:val="22"/>
               </w:rPr>
-              <w:t>Pain</w:t>
+              <w:t>Several attempts were made at swapping SDA &amp; SCL and at soldering the correct surface mount pull up resistors of the DAC.</w:t>
             </w:r>
           </w:p>
         </w:tc>
@@ -788,7 +954,49 @@
                 <w:sz w:val="22"/>
                 <w:szCs w:val="22"/>
               </w:rPr>
-              <w:t>Accomplish the impossible</w:t>
+              <w:t>The</w:t>
+            </w:r>
+            <w:r>
+              <w:rPr>
+                <w:sz w:val="22"/>
+                <w:szCs w:val="22"/>
+              </w:rPr>
+              <w:t xml:space="preserve"> impossible</w:t>
+            </w:r>
+            <w:r>
+              <w:rPr>
+                <w:sz w:val="22"/>
+                <w:szCs w:val="22"/>
+              </w:rPr>
+              <w:t xml:space="preserve"> </w:t>
+            </w:r>
+            <w:r>
+              <w:rPr>
+                <w:sz w:val="22"/>
+                <w:szCs w:val="22"/>
+              </w:rPr>
+              <w:t xml:space="preserve">can only be </w:t>
+            </w:r>
+            <w:r>
+              <w:rPr>
+                <w:sz w:val="22"/>
+                <w:szCs w:val="22"/>
+              </w:rPr>
+              <w:t>accomplished</w:t>
+            </w:r>
+            <w:r>
+              <w:rPr>
+                <w:sz w:val="22"/>
+                <w:szCs w:val="22"/>
+              </w:rPr>
+              <w:t xml:space="preserve"> with the help of Laurance. Non-conductive coating was added to avoid shorting</w:t>
+            </w:r>
+            <w:r>
+              <w:rPr>
+                <w:sz w:val="22"/>
+                <w:szCs w:val="22"/>
+              </w:rPr>
+              <w:t>.</w:t>
             </w:r>
           </w:p>
         </w:tc>
@@ -818,19 +1026,38 @@
           <w:tcPr>
             <w:tcW w:w="3827" w:type="dxa"/>
           </w:tcPr>
+          <w:p>
+            <w:r>
+              <w:t xml:space="preserve">Completed discussion section of the report, specifically making critical </w:t>
+            </w:r>
+            <w:r>
+              <w:lastRenderedPageBreak/>
+              <w:t xml:space="preserve">analysis of design choices and evaluating final products success. </w:t>
+            </w:r>
+          </w:p>
           <w:p/>
+          <w:p/>
         </w:tc>
         <w:tc>
           <w:tcPr>
             <w:tcW w:w="1134" w:type="dxa"/>
           </w:tcPr>
-          <w:p/>
+          <w:p>
+            <w:r>
+              <w:lastRenderedPageBreak/>
+              <w:t>Quentin</w:t>
+            </w:r>
+          </w:p>
         </w:tc>
         <w:tc>
           <w:tcPr>
             <w:tcW w:w="2835" w:type="dxa"/>
           </w:tcPr>
-          <w:p/>
+          <w:p>
+            <w:r>
+              <w:t>Read through the recently written sections and suggested improvements.</w:t>
+            </w:r>
+          </w:p>
         </w:tc>
       </w:tr>
     </w:tbl>
@@ -970,15 +1197,7 @@
               <w:t>, DAC, SD card, flash</w:t>
             </w:r>
             <w:r>
-              <w:t xml:space="preserve"> and </w:t>
-            </w:r>
-            <w:proofErr w:type="spellStart"/>
-            <w:r>
-              <w:t>usb</w:t>
-            </w:r>
-            <w:proofErr w:type="spellEnd"/>
-            <w:r>
-              <w:t xml:space="preserve"> interface</w:t>
+              <w:t xml:space="preserve"> and usb interface</w:t>
             </w:r>
           </w:p>
         </w:tc>
@@ -1138,7 +1357,6 @@
           </w:tcPr>
           <w:p>
             <w:r>
-              <w:lastRenderedPageBreak/>
               <w:t>LR</w:t>
             </w:r>
           </w:p>
@@ -3926,6 +4144,7 @@
   <w:style w:type="character" w:default="1" w:styleId="DefaultParagraphFont">
     <w:name w:val="Default Paragraph Font"/>
     <w:uiPriority w:val="1"/>
+    <w:semiHidden/>
     <w:unhideWhenUsed/>
   </w:style>
   <w:style w:type="table" w:default="1" w:styleId="TableNormal">

</xml_diff>